<commit_message>
- Upgraded the SDKSamples to V3
- Fixed a bug in the setting of isFullScreen to false with the Report Explorer widget

- Signed off by Jon Totton
</commit_message>
<xml_diff>
--- a/RS/Reporting/ReportManager/SDKSamples/SDKSamples/sdk/readme.docx
+++ b/RS/Reporting/ReportManager/SDKSamples/SDKSamples/sdk/readme.docx
@@ -28,34 +28,12 @@
       </w:r>
     </w:p>
     <w:p>
-      <w:pPr>
-        <w:ind w:left="720"/>
-        <w:rPr>
-          <w:rFonts w:ascii="Consolas" w:hAnsi="Consolas" w:cs="Consolas"/>
-          <w:color w:val="A31515"/>
-          <w:sz w:val="24"/>
-          <w:szCs w:val="24"/>
-        </w:rPr>
-      </w:pPr>
       <w:hyperlink r:id="rId5" w:history="1">
         <w:r>
           <w:rPr>
             <w:rStyle w:val="Hyperlink"/>
-            <w:rFonts w:ascii="Consolas" w:hAnsi="Consolas" w:cs="Consolas"/>
-            <w:sz w:val="24"/>
-            <w:szCs w:val="24"/>
-            <w:highlight w:val="white"/>
           </w:rPr>
-          <w:t>http://forerunnersw.com</w:t>
-        </w:r>
-        <w:r>
-          <w:rPr>
-            <w:rStyle w:val="Hyperlink"/>
-            <w:rFonts w:ascii="Consolas" w:hAnsi="Consolas" w:cs="Consolas"/>
-            <w:sz w:val="24"/>
-            <w:szCs w:val="24"/>
-          </w:rPr>
-          <w:t>/Mobilizer/home/samples</w:t>
+          <w:t>http://forerunnersw.com/home/samples?Sample=GettingStarted</w:t>
         </w:r>
       </w:hyperlink>
     </w:p>
@@ -98,7 +76,19 @@
         <w:t xml:space="preserve">from your installed Mobilizer install folder </w:t>
       </w:r>
       <w:r>
-        <w:t>into your project and try to leave all files unmodified</w:t>
+        <w:t>into your project</w:t>
+      </w:r>
+    </w:p>
+    <w:p>
+      <w:pPr>
+        <w:pStyle w:val="ListParagraph"/>
+        <w:numPr>
+          <w:ilvl w:val="1"/>
+          <w:numId w:val="1"/>
+        </w:numPr>
+      </w:pPr>
+      <w:r>
+        <w:t>Carefully document changes to any files you make in this folder. When you upgrade you will need to merge your changes into the new files</w:t>
       </w:r>
     </w:p>
     <w:p>
@@ -147,20 +137,17 @@
       <w:r>
         <w:t xml:space="preserve">. </w:t>
       </w:r>
-      <w:r>
-        <w:t>During</w:t>
-      </w:r>
-      <w:r>
-        <w:t xml:space="preserve"> an update</w:t>
-      </w:r>
-      <w:r>
-        <w:t>,</w:t>
-      </w:r>
-      <w:r>
-        <w:t xml:space="preserve"> you will need to merge any changes you make into new versions deployed by Forerunner.</w:t>
-      </w:r>
-      <w:r>
-        <w:t xml:space="preserve"> You should add comments to carefully indicate any lines you may change.</w:t>
+    </w:p>
+    <w:p>
+      <w:pPr>
+        <w:pStyle w:val="ListParagraph"/>
+        <w:numPr>
+          <w:ilvl w:val="1"/>
+          <w:numId w:val="1"/>
+        </w:numPr>
+      </w:pPr>
+      <w:r>
+        <w:t>Carefully document changes to any files you make in this folder. When you upgrade you will need to merge your changes into the new files</w:t>
       </w:r>
     </w:p>
     <w:p>
@@ -195,15 +182,810 @@
           <w:numId w:val="1"/>
         </w:numPr>
       </w:pPr>
+      <w:r>
+        <w:t>Forerunner.SQLReporting.dll</w:t>
+      </w:r>
+    </w:p>
+    <w:p>
+      <w:pPr>
+        <w:pStyle w:val="ListParagraph"/>
+        <w:numPr>
+          <w:ilvl w:val="1"/>
+          <w:numId w:val="1"/>
+        </w:numPr>
+      </w:pPr>
+      <w:r>
+        <w:rPr>
+          <w:rFonts w:ascii="Calibri" w:hAnsi="Calibri"/>
+          <w:color w:val="000000"/>
+        </w:rPr>
+        <w:t>PdfSharp.dll</w:t>
+      </w:r>
       <w:bookmarkStart w:id="0" w:name="_GoBack"/>
       <w:bookmarkEnd w:id="0"/>
-      <w:r>
-        <w:t>Forerunner.SQLReporting.dll</w:t>
-      </w:r>
-    </w:p>
-    <w:p>
+    </w:p>
+    <w:p>
+      <w:pPr>
+        <w:pStyle w:val="ListParagraph"/>
+        <w:numPr>
+          <w:ilvl w:val="0"/>
+          <w:numId w:val="1"/>
+        </w:numPr>
+      </w:pPr>
+      <w:r>
+        <w:t>Copy the “Custom” folder from your installed Mobilizer install folder into your project</w:t>
+      </w:r>
+    </w:p>
+    <w:p>
+      <w:pPr>
+        <w:pStyle w:val="ListParagraph"/>
+        <w:numPr>
+          <w:ilvl w:val="1"/>
+          <w:numId w:val="1"/>
+        </w:numPr>
+      </w:pPr>
+      <w:r>
+        <w:t>Carefully document changes to any files you make in this folder. When you upgrade you will need to merge your changes into the new files</w:t>
+      </w:r>
+    </w:p>
+    <w:p>
+      <w:pPr>
+        <w:pStyle w:val="Heading2"/>
+      </w:pPr>
+      <w:r>
+        <w:t>Version 3</w:t>
+      </w:r>
       <w:r>
         <w:t xml:space="preserve"> </w:t>
+      </w:r>
+    </w:p>
+    <w:p>
+      <w:r>
+        <w:t>When upgrading to v</w:t>
+      </w:r>
+      <w:r>
+        <w:t xml:space="preserve">ersion 3 you will need to add the following new </w:t>
+      </w:r>
+      <w:proofErr w:type="spellStart"/>
+      <w:r>
+        <w:t>javascript</w:t>
+      </w:r>
+      <w:proofErr w:type="spellEnd"/>
+      <w:r>
+        <w:t xml:space="preserve"> </w:t>
+      </w:r>
+      <w:r>
+        <w:t>reference</w:t>
+      </w:r>
+      <w:r>
+        <w:t>s to your application</w:t>
+      </w:r>
+      <w:r>
+        <w:t>:</w:t>
+      </w:r>
+    </w:p>
+    <w:p>
+      <w:pPr>
+        <w:pStyle w:val="ListParagraph"/>
+        <w:numPr>
+          <w:ilvl w:val="0"/>
+          <w:numId w:val="6"/>
+        </w:numPr>
+      </w:pPr>
+      <w:r>
+        <w:t>jstree.js</w:t>
+      </w:r>
+    </w:p>
+    <w:p>
+      <w:pPr>
+        <w:pStyle w:val="ListParagraph"/>
+        <w:numPr>
+          <w:ilvl w:val="0"/>
+          <w:numId w:val="6"/>
+        </w:numPr>
+      </w:pPr>
+      <w:r>
+        <w:t>FRmaphilight.js</w:t>
+      </w:r>
+    </w:p>
+    <w:p>
+      <w:r>
+        <w:t xml:space="preserve">In the getting started sample the file: </w:t>
+      </w:r>
+      <w:r>
+        <w:t>"_</w:t>
+      </w:r>
+      <w:proofErr w:type="spellStart"/>
+      <w:r>
+        <w:t>ReportLayout.cshtml</w:t>
+      </w:r>
+      <w:proofErr w:type="spellEnd"/>
+      <w:r>
+        <w:t>"</w:t>
+      </w:r>
+      <w:r>
+        <w:t>, contains the references to depended scripts. If your application uses the same file to reference scripts, add th</w:t>
+      </w:r>
+      <w:r>
+        <w:t>ese</w:t>
+      </w:r>
+      <w:r>
+        <w:t xml:space="preserve"> line:</w:t>
+      </w:r>
+    </w:p>
+    <w:p>
+      <w:pPr>
+        <w:autoSpaceDE w:val="0"/>
+        <w:autoSpaceDN w:val="0"/>
+        <w:adjustRightInd w:val="0"/>
+        <w:spacing w:after="0" w:line="240" w:lineRule="auto"/>
+        <w:rPr>
+          <w:rFonts w:ascii="Consolas" w:hAnsi="Consolas" w:cs="Consolas"/>
+          <w:color w:val="000000"/>
+          <w:sz w:val="16"/>
+          <w:szCs w:val="16"/>
+          <w:highlight w:val="white"/>
+        </w:rPr>
+      </w:pPr>
+      <w:r>
+        <w:rPr>
+          <w:rFonts w:ascii="Consolas" w:hAnsi="Consolas" w:cs="Consolas"/>
+          <w:color w:val="0000FF"/>
+          <w:sz w:val="16"/>
+          <w:szCs w:val="16"/>
+          <w:highlight w:val="white"/>
+        </w:rPr>
+        <w:t>&lt;</w:t>
+      </w:r>
+      <w:r>
+        <w:rPr>
+          <w:rFonts w:ascii="Consolas" w:hAnsi="Consolas" w:cs="Consolas"/>
+          <w:color w:val="800000"/>
+          <w:sz w:val="16"/>
+          <w:szCs w:val="16"/>
+          <w:highlight w:val="white"/>
+        </w:rPr>
+        <w:t>script</w:t>
+      </w:r>
+      <w:r>
+        <w:rPr>
+          <w:rFonts w:ascii="Consolas" w:hAnsi="Consolas" w:cs="Consolas"/>
+          <w:color w:val="000000"/>
+          <w:sz w:val="16"/>
+          <w:szCs w:val="16"/>
+          <w:highlight w:val="white"/>
+        </w:rPr>
+        <w:t xml:space="preserve"> </w:t>
+      </w:r>
+      <w:r>
+        <w:rPr>
+          <w:rFonts w:ascii="Consolas" w:hAnsi="Consolas" w:cs="Consolas"/>
+          <w:color w:val="FF0000"/>
+          <w:sz w:val="16"/>
+          <w:szCs w:val="16"/>
+          <w:highlight w:val="white"/>
+        </w:rPr>
+        <w:t>type</w:t>
+      </w:r>
+      <w:r>
+        <w:rPr>
+          <w:rFonts w:ascii="Consolas" w:hAnsi="Consolas" w:cs="Consolas"/>
+          <w:color w:val="0000FF"/>
+          <w:sz w:val="16"/>
+          <w:szCs w:val="16"/>
+          <w:highlight w:val="white"/>
+        </w:rPr>
+        <w:t>="text/</w:t>
+      </w:r>
+      <w:proofErr w:type="spellStart"/>
+      <w:r>
+        <w:rPr>
+          <w:rFonts w:ascii="Consolas" w:hAnsi="Consolas" w:cs="Consolas"/>
+          <w:color w:val="0000FF"/>
+          <w:sz w:val="16"/>
+          <w:szCs w:val="16"/>
+          <w:highlight w:val="white"/>
+        </w:rPr>
+        <w:t>javascript</w:t>
+      </w:r>
+      <w:proofErr w:type="spellEnd"/>
+      <w:r>
+        <w:rPr>
+          <w:rFonts w:ascii="Consolas" w:hAnsi="Consolas" w:cs="Consolas"/>
+          <w:color w:val="0000FF"/>
+          <w:sz w:val="16"/>
+          <w:szCs w:val="16"/>
+          <w:highlight w:val="white"/>
+        </w:rPr>
+        <w:t>"</w:t>
+      </w:r>
+      <w:r>
+        <w:rPr>
+          <w:rFonts w:ascii="Consolas" w:hAnsi="Consolas" w:cs="Consolas"/>
+          <w:color w:val="000000"/>
+          <w:sz w:val="16"/>
+          <w:szCs w:val="16"/>
+          <w:highlight w:val="white"/>
+        </w:rPr>
+        <w:t xml:space="preserve"> </w:t>
+      </w:r>
+      <w:proofErr w:type="spellStart"/>
+      <w:r>
+        <w:rPr>
+          <w:rFonts w:ascii="Consolas" w:hAnsi="Consolas" w:cs="Consolas"/>
+          <w:color w:val="FF0000"/>
+          <w:sz w:val="16"/>
+          <w:szCs w:val="16"/>
+          <w:highlight w:val="white"/>
+        </w:rPr>
+        <w:t>src</w:t>
+      </w:r>
+      <w:proofErr w:type="spellEnd"/>
+      <w:r>
+        <w:rPr>
+          <w:rFonts w:ascii="Consolas" w:hAnsi="Consolas" w:cs="Consolas"/>
+          <w:color w:val="0000FF"/>
+          <w:sz w:val="16"/>
+          <w:szCs w:val="16"/>
+          <w:highlight w:val="white"/>
+        </w:rPr>
+        <w:t>="~/Forerunner/Lib/</w:t>
+      </w:r>
+      <w:proofErr w:type="spellStart"/>
+      <w:r>
+        <w:rPr>
+          <w:rFonts w:ascii="Consolas" w:hAnsi="Consolas" w:cs="Consolas"/>
+          <w:color w:val="0000FF"/>
+          <w:sz w:val="16"/>
+          <w:szCs w:val="16"/>
+          <w:highlight w:val="white"/>
+        </w:rPr>
+        <w:t>jsTree</w:t>
+      </w:r>
+      <w:proofErr w:type="spellEnd"/>
+      <w:r>
+        <w:rPr>
+          <w:rFonts w:ascii="Consolas" w:hAnsi="Consolas" w:cs="Consolas"/>
+          <w:color w:val="0000FF"/>
+          <w:sz w:val="16"/>
+          <w:szCs w:val="16"/>
+          <w:highlight w:val="white"/>
+        </w:rPr>
+        <w:t>/jstree.js"&gt;&lt;/</w:t>
+      </w:r>
+      <w:r>
+        <w:rPr>
+          <w:rFonts w:ascii="Consolas" w:hAnsi="Consolas" w:cs="Consolas"/>
+          <w:color w:val="800000"/>
+          <w:sz w:val="16"/>
+          <w:szCs w:val="16"/>
+          <w:highlight w:val="white"/>
+        </w:rPr>
+        <w:t>script</w:t>
+      </w:r>
+      <w:r>
+        <w:rPr>
+          <w:rFonts w:ascii="Consolas" w:hAnsi="Consolas" w:cs="Consolas"/>
+          <w:color w:val="0000FF"/>
+          <w:sz w:val="16"/>
+          <w:szCs w:val="16"/>
+          <w:highlight w:val="white"/>
+        </w:rPr>
+        <w:t>&gt;</w:t>
+      </w:r>
+    </w:p>
+    <w:p>
+      <w:pPr>
+        <w:autoSpaceDE w:val="0"/>
+        <w:autoSpaceDN w:val="0"/>
+        <w:adjustRightInd w:val="0"/>
+        <w:spacing w:after="0" w:line="240" w:lineRule="auto"/>
+        <w:rPr>
+          <w:rFonts w:ascii="Consolas" w:hAnsi="Consolas" w:cs="Consolas"/>
+          <w:color w:val="0000FF"/>
+          <w:sz w:val="16"/>
+          <w:szCs w:val="16"/>
+          <w:highlight w:val="white"/>
+        </w:rPr>
+      </w:pPr>
+      <w:r>
+        <w:rPr>
+          <w:rFonts w:ascii="Consolas" w:hAnsi="Consolas" w:cs="Consolas"/>
+          <w:color w:val="0000FF"/>
+          <w:sz w:val="16"/>
+          <w:szCs w:val="16"/>
+          <w:highlight w:val="white"/>
+        </w:rPr>
+        <w:lastRenderedPageBreak/>
+        <w:t>&lt;</w:t>
+      </w:r>
+      <w:r>
+        <w:rPr>
+          <w:rFonts w:ascii="Consolas" w:hAnsi="Consolas" w:cs="Consolas"/>
+          <w:color w:val="800000"/>
+          <w:sz w:val="16"/>
+          <w:szCs w:val="16"/>
+          <w:highlight w:val="white"/>
+        </w:rPr>
+        <w:t>script</w:t>
+      </w:r>
+      <w:r>
+        <w:rPr>
+          <w:rFonts w:ascii="Consolas" w:hAnsi="Consolas" w:cs="Consolas"/>
+          <w:color w:val="000000"/>
+          <w:sz w:val="16"/>
+          <w:szCs w:val="16"/>
+          <w:highlight w:val="white"/>
+        </w:rPr>
+        <w:t xml:space="preserve"> </w:t>
+      </w:r>
+      <w:r>
+        <w:rPr>
+          <w:rFonts w:ascii="Consolas" w:hAnsi="Consolas" w:cs="Consolas"/>
+          <w:color w:val="FF0000"/>
+          <w:sz w:val="16"/>
+          <w:szCs w:val="16"/>
+          <w:highlight w:val="white"/>
+        </w:rPr>
+        <w:t>type</w:t>
+      </w:r>
+      <w:r>
+        <w:rPr>
+          <w:rFonts w:ascii="Consolas" w:hAnsi="Consolas" w:cs="Consolas"/>
+          <w:color w:val="0000FF"/>
+          <w:sz w:val="16"/>
+          <w:szCs w:val="16"/>
+          <w:highlight w:val="white"/>
+        </w:rPr>
+        <w:t>="text/</w:t>
+      </w:r>
+      <w:proofErr w:type="spellStart"/>
+      <w:r>
+        <w:rPr>
+          <w:rFonts w:ascii="Consolas" w:hAnsi="Consolas" w:cs="Consolas"/>
+          <w:color w:val="0000FF"/>
+          <w:sz w:val="16"/>
+          <w:szCs w:val="16"/>
+          <w:highlight w:val="white"/>
+        </w:rPr>
+        <w:t>javascript</w:t>
+      </w:r>
+      <w:proofErr w:type="spellEnd"/>
+      <w:r>
+        <w:rPr>
+          <w:rFonts w:ascii="Consolas" w:hAnsi="Consolas" w:cs="Consolas"/>
+          <w:color w:val="0000FF"/>
+          <w:sz w:val="16"/>
+          <w:szCs w:val="16"/>
+          <w:highlight w:val="white"/>
+        </w:rPr>
+        <w:t>"</w:t>
+      </w:r>
+      <w:r>
+        <w:rPr>
+          <w:rFonts w:ascii="Consolas" w:hAnsi="Consolas" w:cs="Consolas"/>
+          <w:color w:val="000000"/>
+          <w:sz w:val="16"/>
+          <w:szCs w:val="16"/>
+          <w:highlight w:val="white"/>
+        </w:rPr>
+        <w:t xml:space="preserve"> </w:t>
+      </w:r>
+      <w:proofErr w:type="spellStart"/>
+      <w:r>
+        <w:rPr>
+          <w:rFonts w:ascii="Consolas" w:hAnsi="Consolas" w:cs="Consolas"/>
+          <w:color w:val="FF0000"/>
+          <w:sz w:val="16"/>
+          <w:szCs w:val="16"/>
+          <w:highlight w:val="white"/>
+        </w:rPr>
+        <w:t>src</w:t>
+      </w:r>
+      <w:proofErr w:type="spellEnd"/>
+      <w:r>
+        <w:rPr>
+          <w:rFonts w:ascii="Consolas" w:hAnsi="Consolas" w:cs="Consolas"/>
+          <w:color w:val="0000FF"/>
+          <w:sz w:val="16"/>
+          <w:szCs w:val="16"/>
+          <w:highlight w:val="white"/>
+        </w:rPr>
+        <w:t>="~/Forerunner/Lib/</w:t>
+      </w:r>
+      <w:proofErr w:type="spellStart"/>
+      <w:r>
+        <w:rPr>
+          <w:rFonts w:ascii="Consolas" w:hAnsi="Consolas" w:cs="Consolas"/>
+          <w:color w:val="0000FF"/>
+          <w:sz w:val="16"/>
+          <w:szCs w:val="16"/>
+          <w:highlight w:val="white"/>
+        </w:rPr>
+        <w:t>misc</w:t>
+      </w:r>
+      <w:proofErr w:type="spellEnd"/>
+      <w:r>
+        <w:rPr>
+          <w:rFonts w:ascii="Consolas" w:hAnsi="Consolas" w:cs="Consolas"/>
+          <w:color w:val="0000FF"/>
+          <w:sz w:val="16"/>
+          <w:szCs w:val="16"/>
+          <w:highlight w:val="white"/>
+        </w:rPr>
+        <w:t>/</w:t>
+      </w:r>
+      <w:proofErr w:type="spellStart"/>
+      <w:r>
+        <w:rPr>
+          <w:rFonts w:ascii="Consolas" w:hAnsi="Consolas" w:cs="Consolas"/>
+          <w:color w:val="0000FF"/>
+          <w:sz w:val="16"/>
+          <w:szCs w:val="16"/>
+          <w:highlight w:val="white"/>
+        </w:rPr>
+        <w:t>js</w:t>
+      </w:r>
+      <w:proofErr w:type="spellEnd"/>
+      <w:r>
+        <w:rPr>
+          <w:rFonts w:ascii="Consolas" w:hAnsi="Consolas" w:cs="Consolas"/>
+          <w:color w:val="0000FF"/>
+          <w:sz w:val="16"/>
+          <w:szCs w:val="16"/>
+          <w:highlight w:val="white"/>
+        </w:rPr>
+        <w:t>/jquery.FRmaphilight.js"&gt;&lt;/</w:t>
+      </w:r>
+      <w:r>
+        <w:rPr>
+          <w:rFonts w:ascii="Consolas" w:hAnsi="Consolas" w:cs="Consolas"/>
+          <w:color w:val="800000"/>
+          <w:sz w:val="16"/>
+          <w:szCs w:val="16"/>
+          <w:highlight w:val="white"/>
+        </w:rPr>
+        <w:t>script</w:t>
+      </w:r>
+      <w:r>
+        <w:rPr>
+          <w:rFonts w:ascii="Consolas" w:hAnsi="Consolas" w:cs="Consolas"/>
+          <w:color w:val="0000FF"/>
+          <w:sz w:val="16"/>
+          <w:szCs w:val="16"/>
+          <w:highlight w:val="white"/>
+        </w:rPr>
+        <w:t>&gt;</w:t>
+      </w:r>
+    </w:p>
+    <w:p>
+      <w:r>
+        <w:t>just before the line:</w:t>
+      </w:r>
+    </w:p>
+    <w:p>
+      <w:pPr>
+        <w:rPr>
+          <w:sz w:val="16"/>
+          <w:szCs w:val="16"/>
+        </w:rPr>
+      </w:pPr>
+      <w:r>
+        <w:rPr>
+          <w:rFonts w:ascii="Consolas" w:hAnsi="Consolas" w:cs="Consolas"/>
+          <w:color w:val="0000FF"/>
+          <w:sz w:val="16"/>
+          <w:szCs w:val="16"/>
+          <w:highlight w:val="white"/>
+        </w:rPr>
+        <w:t>&lt;</w:t>
+      </w:r>
+      <w:r>
+        <w:rPr>
+          <w:rFonts w:ascii="Consolas" w:hAnsi="Consolas" w:cs="Consolas"/>
+          <w:color w:val="800000"/>
+          <w:sz w:val="16"/>
+          <w:szCs w:val="16"/>
+          <w:highlight w:val="white"/>
+        </w:rPr>
+        <w:t>script</w:t>
+      </w:r>
+      <w:r>
+        <w:rPr>
+          <w:rFonts w:ascii="Consolas" w:hAnsi="Consolas" w:cs="Consolas"/>
+          <w:color w:val="000000"/>
+          <w:sz w:val="16"/>
+          <w:szCs w:val="16"/>
+          <w:highlight w:val="white"/>
+        </w:rPr>
+        <w:t xml:space="preserve"> </w:t>
+      </w:r>
+      <w:r>
+        <w:rPr>
+          <w:rFonts w:ascii="Consolas" w:hAnsi="Consolas" w:cs="Consolas"/>
+          <w:color w:val="FF0000"/>
+          <w:sz w:val="16"/>
+          <w:szCs w:val="16"/>
+          <w:highlight w:val="white"/>
+        </w:rPr>
+        <w:t>type</w:t>
+      </w:r>
+      <w:r>
+        <w:rPr>
+          <w:rFonts w:ascii="Consolas" w:hAnsi="Consolas" w:cs="Consolas"/>
+          <w:color w:val="0000FF"/>
+          <w:sz w:val="16"/>
+          <w:szCs w:val="16"/>
+          <w:highlight w:val="white"/>
+        </w:rPr>
+        <w:t>="text/</w:t>
+      </w:r>
+      <w:proofErr w:type="spellStart"/>
+      <w:r>
+        <w:rPr>
+          <w:rFonts w:ascii="Consolas" w:hAnsi="Consolas" w:cs="Consolas"/>
+          <w:color w:val="0000FF"/>
+          <w:sz w:val="16"/>
+          <w:szCs w:val="16"/>
+          <w:highlight w:val="white"/>
+        </w:rPr>
+        <w:t>javascript</w:t>
+      </w:r>
+      <w:proofErr w:type="spellEnd"/>
+      <w:r>
+        <w:rPr>
+          <w:rFonts w:ascii="Consolas" w:hAnsi="Consolas" w:cs="Consolas"/>
+          <w:color w:val="0000FF"/>
+          <w:sz w:val="16"/>
+          <w:szCs w:val="16"/>
+          <w:highlight w:val="white"/>
+        </w:rPr>
+        <w:t>"</w:t>
+      </w:r>
+      <w:r>
+        <w:rPr>
+          <w:rFonts w:ascii="Consolas" w:hAnsi="Consolas" w:cs="Consolas"/>
+          <w:color w:val="000000"/>
+          <w:sz w:val="16"/>
+          <w:szCs w:val="16"/>
+          <w:highlight w:val="white"/>
+        </w:rPr>
+        <w:t xml:space="preserve"> </w:t>
+      </w:r>
+      <w:r>
+        <w:rPr>
+          <w:rFonts w:ascii="Consolas" w:hAnsi="Consolas" w:cs="Consolas"/>
+          <w:color w:val="FF0000"/>
+          <w:sz w:val="16"/>
+          <w:szCs w:val="16"/>
+          <w:highlight w:val="white"/>
+        </w:rPr>
+        <w:t>src</w:t>
+      </w:r>
+      <w:r>
+        <w:rPr>
+          <w:rFonts w:ascii="Consolas" w:hAnsi="Consolas" w:cs="Consolas"/>
+          <w:color w:val="0000FF"/>
+          <w:sz w:val="16"/>
+          <w:szCs w:val="16"/>
+          <w:highlight w:val="white"/>
+        </w:rPr>
+        <w:t>="~/Forerunner/Lib/jQuery/js/jquery-ui-1.10.3.forerunner.js"&gt;&lt;/</w:t>
+      </w:r>
+      <w:r>
+        <w:rPr>
+          <w:rFonts w:ascii="Consolas" w:hAnsi="Consolas" w:cs="Consolas"/>
+          <w:color w:val="800000"/>
+          <w:sz w:val="16"/>
+          <w:szCs w:val="16"/>
+          <w:highlight w:val="white"/>
+        </w:rPr>
+        <w:t>script</w:t>
+      </w:r>
+      <w:r>
+        <w:rPr>
+          <w:rFonts w:ascii="Consolas" w:hAnsi="Consolas" w:cs="Consolas"/>
+          <w:color w:val="0000FF"/>
+          <w:sz w:val="16"/>
+          <w:szCs w:val="16"/>
+          <w:highlight w:val="white"/>
+        </w:rPr>
+        <w:t>&gt;</w:t>
+      </w:r>
+    </w:p>
+    <w:p>
+      <w:pPr>
+        <w:pStyle w:val="Heading2"/>
+        <w:rPr>
+          <w:highlight w:val="white"/>
+        </w:rPr>
+      </w:pPr>
+      <w:r>
+        <w:rPr>
+          <w:highlight w:val="white"/>
+        </w:rPr>
+        <w:t>ReportManagerController.cs</w:t>
+      </w:r>
+    </w:p>
+    <w:p>
+      <w:pPr>
+        <w:rPr>
+          <w:highlight w:val="white"/>
+        </w:rPr>
+      </w:pPr>
+      <w:r>
+        <w:rPr>
+          <w:highlight w:val="white"/>
+        </w:rPr>
+        <w:t>In some rare cases you may not want to use the standard Mobilizer endpoints defined in the Report Manager Controller. This may be the case if you don’</w:t>
+      </w:r>
+      <w:r>
+        <w:rPr>
+          <w:highlight w:val="white"/>
+        </w:rPr>
+        <w:t>t want</w:t>
+      </w:r>
+      <w:r>
+        <w:rPr>
+          <w:highlight w:val="white"/>
+        </w:rPr>
+        <w:t xml:space="preserve"> forerunner SDK to </w:t>
+      </w:r>
+      <w:r>
+        <w:rPr>
+          <w:highlight w:val="white"/>
+        </w:rPr>
+        <w:t xml:space="preserve">read / </w:t>
+      </w:r>
+      <w:r>
+        <w:rPr>
+          <w:highlight w:val="white"/>
+        </w:rPr>
+        <w:t xml:space="preserve">write </w:t>
+      </w:r>
+      <w:r>
+        <w:rPr>
+          <w:highlight w:val="white"/>
+        </w:rPr>
+        <w:t>forerunner specific data in</w:t>
+      </w:r>
+      <w:r>
+        <w:rPr>
+          <w:highlight w:val="white"/>
+        </w:rPr>
+        <w:t>to the Report Server DB.</w:t>
+      </w:r>
+    </w:p>
+    <w:p>
+      <w:pPr>
+        <w:rPr>
+          <w:highlight w:val="white"/>
+        </w:rPr>
+      </w:pPr>
+      <w:r>
+        <w:rPr>
+          <w:highlight w:val="white"/>
+        </w:rPr>
+        <w:t xml:space="preserve">So assuming </w:t>
+      </w:r>
+      <w:r>
+        <w:rPr>
+          <w:highlight w:val="white"/>
+        </w:rPr>
+        <w:t>you are only using the Forerunner “reportViewerEZ“and not the “reportExplorerEZ” widget. You will still need to provide a</w:t>
+      </w:r>
+      <w:r>
+        <w:rPr>
+          <w:highlight w:val="white"/>
+        </w:rPr>
+        <w:t xml:space="preserve">n </w:t>
+      </w:r>
+      <w:r>
+        <w:rPr>
+          <w:highlight w:val="white"/>
+        </w:rPr>
+        <w:t>implementation for the report manager endpoints</w:t>
+      </w:r>
+      <w:r>
+        <w:rPr>
+          <w:highlight w:val="white"/>
+        </w:rPr>
+        <w:t xml:space="preserve"> because some of these endpoints are used by “reportViewerEZ”</w:t>
+      </w:r>
+      <w:r>
+        <w:rPr>
+          <w:highlight w:val="white"/>
+        </w:rPr>
+        <w:t xml:space="preserve">. </w:t>
+      </w:r>
+      <w:r>
+        <w:rPr>
+          <w:highlight w:val="white"/>
+        </w:rPr>
+        <w:t xml:space="preserve">One example of this it the GetMobilizerSettings endpoint. </w:t>
+      </w:r>
+    </w:p>
+    <w:p>
+      <w:pPr>
+        <w:rPr>
+          <w:highlight w:val="white"/>
+        </w:rPr>
+      </w:pPr>
+      <w:r>
+        <w:rPr>
+          <w:highlight w:val="white"/>
+        </w:rPr>
+        <w:t xml:space="preserve">A new compiler symbol has been defined at the top of ReportManagerController.cs named MOBILIZER_ENDPOINT. </w:t>
+      </w:r>
+    </w:p>
+    <w:p>
+      <w:pPr>
+        <w:rPr>
+          <w:highlight w:val="white"/>
+        </w:rPr>
+      </w:pPr>
+      <w:r>
+        <w:rPr>
+          <w:highlight w:val="white"/>
+        </w:rPr>
+        <w:t>If you comment out the line:</w:t>
+      </w:r>
+    </w:p>
+    <w:p>
+      <w:pPr>
+        <w:autoSpaceDE w:val="0"/>
+        <w:autoSpaceDN w:val="0"/>
+        <w:adjustRightInd w:val="0"/>
+        <w:spacing w:after="0" w:line="240" w:lineRule="auto"/>
+        <w:rPr>
+          <w:rFonts w:ascii="Consolas" w:hAnsi="Consolas" w:cs="Consolas"/>
+          <w:color w:val="000000"/>
+          <w:sz w:val="20"/>
+          <w:szCs w:val="20"/>
+          <w:highlight w:val="white"/>
+        </w:rPr>
+      </w:pPr>
+      <w:r>
+        <w:rPr>
+          <w:rFonts w:ascii="Consolas" w:hAnsi="Consolas" w:cs="Consolas"/>
+          <w:color w:val="008000"/>
+          <w:sz w:val="20"/>
+          <w:szCs w:val="20"/>
+          <w:highlight w:val="white"/>
+        </w:rPr>
+        <w:t>//#define MOBILIZER_ENDPOINT</w:t>
+      </w:r>
+    </w:p>
+    <w:p>
+      <w:pPr>
+        <w:rPr>
+          <w:highlight w:val="white"/>
+        </w:rPr>
+      </w:pPr>
+    </w:p>
+    <w:p>
+      <w:pPr>
+        <w:rPr>
+          <w:highlight w:val="white"/>
+        </w:rPr>
+      </w:pPr>
+      <w:r>
+        <w:rPr>
+          <w:highlight w:val="white"/>
+        </w:rPr>
+        <w:t xml:space="preserve">You will get </w:t>
+      </w:r>
+      <w:r>
+        <w:rPr>
+          <w:highlight w:val="white"/>
+        </w:rPr>
+        <w:t xml:space="preserve">generic (do nothing) </w:t>
+      </w:r>
+      <w:r>
+        <w:rPr>
+          <w:highlight w:val="white"/>
+        </w:rPr>
+        <w:t>implementations for all the report manager endpoints. You may want to implement select endpoints yourself such as get and save thumbnail. It is recommended you put your implementations into this file and carefully comment your changes so that future upgrades are made as easy as possible.</w:t>
       </w:r>
     </w:p>
     <w:sectPr>
@@ -219,6 +1001,571 @@
 <file path=word/numbering.xml><?xml version="1.0" encoding="utf-8"?>
 <w:numbering xmlns:wpc="http://schemas.microsoft.com/office/word/2010/wordprocessingCanvas" xmlns:mc="http://schemas.openxmlformats.org/markup-compatibility/2006" xmlns:o="urn:schemas-microsoft-com:office:office" xmlns:r="http://schemas.openxmlformats.org/officeDocument/2006/relationships" xmlns:m="http://schemas.openxmlformats.org/officeDocument/2006/math" xmlns:v="urn:schemas-microsoft-com:vml" xmlns:wp14="http://schemas.microsoft.com/office/word/2010/wordprocessingDrawing" xmlns:wp="http://schemas.openxmlformats.org/drawingml/2006/wordprocessingDrawing" xmlns:w10="urn:schemas-microsoft-com:office:word" xmlns:w="http://schemas.openxmlformats.org/wordprocessingml/2006/main" xmlns:w14="http://schemas.microsoft.com/office/word/2010/wordml" xmlns:w15="http://schemas.microsoft.com/office/word/2012/wordml" xmlns:wpg="http://schemas.microsoft.com/office/word/2010/wordprocessingGroup" xmlns:wpi="http://schemas.microsoft.com/office/word/2010/wordprocessingInk" xmlns:wne="http://schemas.microsoft.com/office/word/2006/wordml" xmlns:wps="http://schemas.microsoft.com/office/word/2010/wordprocessingShape" mc:Ignorable="w14 w15 wp14">
   <w:abstractNum w:abstractNumId="0">
+    <w:nsid w:val="1A6F3E75"/>
+    <w:multiLevelType w:val="hybridMultilevel"/>
+    <w:tmpl w:val="976EED90"/>
+    <w:lvl w:ilvl="0" w:tplc="04090001">
+      <w:start w:val="1"/>
+      <w:numFmt w:val="bullet"/>
+      <w:lvlText w:val=""/>
+      <w:lvlJc w:val="left"/>
+      <w:pPr>
+        <w:ind w:left="770" w:hanging="360"/>
+      </w:pPr>
+      <w:rPr>
+        <w:rFonts w:ascii="Symbol" w:hAnsi="Symbol" w:hint="default"/>
+      </w:rPr>
+    </w:lvl>
+    <w:lvl w:ilvl="1" w:tplc="04090003" w:tentative="1">
+      <w:start w:val="1"/>
+      <w:numFmt w:val="bullet"/>
+      <w:lvlText w:val="o"/>
+      <w:lvlJc w:val="left"/>
+      <w:pPr>
+        <w:ind w:left="1490" w:hanging="360"/>
+      </w:pPr>
+      <w:rPr>
+        <w:rFonts w:ascii="Courier New" w:hAnsi="Courier New" w:cs="Courier New" w:hint="default"/>
+      </w:rPr>
+    </w:lvl>
+    <w:lvl w:ilvl="2" w:tplc="04090005" w:tentative="1">
+      <w:start w:val="1"/>
+      <w:numFmt w:val="bullet"/>
+      <w:lvlText w:val=""/>
+      <w:lvlJc w:val="left"/>
+      <w:pPr>
+        <w:ind w:left="2210" w:hanging="360"/>
+      </w:pPr>
+      <w:rPr>
+        <w:rFonts w:ascii="Wingdings" w:hAnsi="Wingdings" w:hint="default"/>
+      </w:rPr>
+    </w:lvl>
+    <w:lvl w:ilvl="3" w:tplc="04090001" w:tentative="1">
+      <w:start w:val="1"/>
+      <w:numFmt w:val="bullet"/>
+      <w:lvlText w:val=""/>
+      <w:lvlJc w:val="left"/>
+      <w:pPr>
+        <w:ind w:left="2930" w:hanging="360"/>
+      </w:pPr>
+      <w:rPr>
+        <w:rFonts w:ascii="Symbol" w:hAnsi="Symbol" w:hint="default"/>
+      </w:rPr>
+    </w:lvl>
+    <w:lvl w:ilvl="4" w:tplc="04090003" w:tentative="1">
+      <w:start w:val="1"/>
+      <w:numFmt w:val="bullet"/>
+      <w:lvlText w:val="o"/>
+      <w:lvlJc w:val="left"/>
+      <w:pPr>
+        <w:ind w:left="3650" w:hanging="360"/>
+      </w:pPr>
+      <w:rPr>
+        <w:rFonts w:ascii="Courier New" w:hAnsi="Courier New" w:cs="Courier New" w:hint="default"/>
+      </w:rPr>
+    </w:lvl>
+    <w:lvl w:ilvl="5" w:tplc="04090005" w:tentative="1">
+      <w:start w:val="1"/>
+      <w:numFmt w:val="bullet"/>
+      <w:lvlText w:val=""/>
+      <w:lvlJc w:val="left"/>
+      <w:pPr>
+        <w:ind w:left="4370" w:hanging="360"/>
+      </w:pPr>
+      <w:rPr>
+        <w:rFonts w:ascii="Wingdings" w:hAnsi="Wingdings" w:hint="default"/>
+      </w:rPr>
+    </w:lvl>
+    <w:lvl w:ilvl="6" w:tplc="04090001" w:tentative="1">
+      <w:start w:val="1"/>
+      <w:numFmt w:val="bullet"/>
+      <w:lvlText w:val=""/>
+      <w:lvlJc w:val="left"/>
+      <w:pPr>
+        <w:ind w:left="5090" w:hanging="360"/>
+      </w:pPr>
+      <w:rPr>
+        <w:rFonts w:ascii="Symbol" w:hAnsi="Symbol" w:hint="default"/>
+      </w:rPr>
+    </w:lvl>
+    <w:lvl w:ilvl="7" w:tplc="04090003" w:tentative="1">
+      <w:start w:val="1"/>
+      <w:numFmt w:val="bullet"/>
+      <w:lvlText w:val="o"/>
+      <w:lvlJc w:val="left"/>
+      <w:pPr>
+        <w:ind w:left="5810" w:hanging="360"/>
+      </w:pPr>
+      <w:rPr>
+        <w:rFonts w:ascii="Courier New" w:hAnsi="Courier New" w:cs="Courier New" w:hint="default"/>
+      </w:rPr>
+    </w:lvl>
+    <w:lvl w:ilvl="8" w:tplc="04090005" w:tentative="1">
+      <w:start w:val="1"/>
+      <w:numFmt w:val="bullet"/>
+      <w:lvlText w:val=""/>
+      <w:lvlJc w:val="left"/>
+      <w:pPr>
+        <w:ind w:left="6530" w:hanging="360"/>
+      </w:pPr>
+      <w:rPr>
+        <w:rFonts w:ascii="Wingdings" w:hAnsi="Wingdings" w:hint="default"/>
+      </w:rPr>
+    </w:lvl>
+  </w:abstractNum>
+  <w:abstractNum w:abstractNumId="1">
+    <w:nsid w:val="3E131E41"/>
+    <w:multiLevelType w:val="hybridMultilevel"/>
+    <w:tmpl w:val="D8B64B1C"/>
+    <w:lvl w:ilvl="0" w:tplc="04090001">
+      <w:start w:val="1"/>
+      <w:numFmt w:val="bullet"/>
+      <w:lvlText w:val=""/>
+      <w:lvlJc w:val="left"/>
+      <w:pPr>
+        <w:ind w:left="720" w:hanging="360"/>
+      </w:pPr>
+      <w:rPr>
+        <w:rFonts w:ascii="Symbol" w:hAnsi="Symbol" w:hint="default"/>
+      </w:rPr>
+    </w:lvl>
+    <w:lvl w:ilvl="1" w:tplc="04090003" w:tentative="1">
+      <w:start w:val="1"/>
+      <w:numFmt w:val="bullet"/>
+      <w:lvlText w:val="o"/>
+      <w:lvlJc w:val="left"/>
+      <w:pPr>
+        <w:ind w:left="1440" w:hanging="360"/>
+      </w:pPr>
+      <w:rPr>
+        <w:rFonts w:ascii="Courier New" w:hAnsi="Courier New" w:cs="Courier New" w:hint="default"/>
+      </w:rPr>
+    </w:lvl>
+    <w:lvl w:ilvl="2" w:tplc="04090005" w:tentative="1">
+      <w:start w:val="1"/>
+      <w:numFmt w:val="bullet"/>
+      <w:lvlText w:val=""/>
+      <w:lvlJc w:val="left"/>
+      <w:pPr>
+        <w:ind w:left="2160" w:hanging="360"/>
+      </w:pPr>
+      <w:rPr>
+        <w:rFonts w:ascii="Wingdings" w:hAnsi="Wingdings" w:hint="default"/>
+      </w:rPr>
+    </w:lvl>
+    <w:lvl w:ilvl="3" w:tplc="04090001" w:tentative="1">
+      <w:start w:val="1"/>
+      <w:numFmt w:val="bullet"/>
+      <w:lvlText w:val=""/>
+      <w:lvlJc w:val="left"/>
+      <w:pPr>
+        <w:ind w:left="2880" w:hanging="360"/>
+      </w:pPr>
+      <w:rPr>
+        <w:rFonts w:ascii="Symbol" w:hAnsi="Symbol" w:hint="default"/>
+      </w:rPr>
+    </w:lvl>
+    <w:lvl w:ilvl="4" w:tplc="04090003" w:tentative="1">
+      <w:start w:val="1"/>
+      <w:numFmt w:val="bullet"/>
+      <w:lvlText w:val="o"/>
+      <w:lvlJc w:val="left"/>
+      <w:pPr>
+        <w:ind w:left="3600" w:hanging="360"/>
+      </w:pPr>
+      <w:rPr>
+        <w:rFonts w:ascii="Courier New" w:hAnsi="Courier New" w:cs="Courier New" w:hint="default"/>
+      </w:rPr>
+    </w:lvl>
+    <w:lvl w:ilvl="5" w:tplc="04090005" w:tentative="1">
+      <w:start w:val="1"/>
+      <w:numFmt w:val="bullet"/>
+      <w:lvlText w:val=""/>
+      <w:lvlJc w:val="left"/>
+      <w:pPr>
+        <w:ind w:left="4320" w:hanging="360"/>
+      </w:pPr>
+      <w:rPr>
+        <w:rFonts w:ascii="Wingdings" w:hAnsi="Wingdings" w:hint="default"/>
+      </w:rPr>
+    </w:lvl>
+    <w:lvl w:ilvl="6" w:tplc="04090001" w:tentative="1">
+      <w:start w:val="1"/>
+      <w:numFmt w:val="bullet"/>
+      <w:lvlText w:val=""/>
+      <w:lvlJc w:val="left"/>
+      <w:pPr>
+        <w:ind w:left="5040" w:hanging="360"/>
+      </w:pPr>
+      <w:rPr>
+        <w:rFonts w:ascii="Symbol" w:hAnsi="Symbol" w:hint="default"/>
+      </w:rPr>
+    </w:lvl>
+    <w:lvl w:ilvl="7" w:tplc="04090003" w:tentative="1">
+      <w:start w:val="1"/>
+      <w:numFmt w:val="bullet"/>
+      <w:lvlText w:val="o"/>
+      <w:lvlJc w:val="left"/>
+      <w:pPr>
+        <w:ind w:left="5760" w:hanging="360"/>
+      </w:pPr>
+      <w:rPr>
+        <w:rFonts w:ascii="Courier New" w:hAnsi="Courier New" w:cs="Courier New" w:hint="default"/>
+      </w:rPr>
+    </w:lvl>
+    <w:lvl w:ilvl="8" w:tplc="04090005" w:tentative="1">
+      <w:start w:val="1"/>
+      <w:numFmt w:val="bullet"/>
+      <w:lvlText w:val=""/>
+      <w:lvlJc w:val="left"/>
+      <w:pPr>
+        <w:ind w:left="6480" w:hanging="360"/>
+      </w:pPr>
+      <w:rPr>
+        <w:rFonts w:ascii="Wingdings" w:hAnsi="Wingdings" w:hint="default"/>
+      </w:rPr>
+    </w:lvl>
+  </w:abstractNum>
+  <w:abstractNum w:abstractNumId="2">
+    <w:nsid w:val="3F851BC0"/>
+    <w:multiLevelType w:val="hybridMultilevel"/>
+    <w:tmpl w:val="B03A0EDC"/>
+    <w:lvl w:ilvl="0" w:tplc="04090001">
+      <w:start w:val="1"/>
+      <w:numFmt w:val="bullet"/>
+      <w:lvlText w:val=""/>
+      <w:lvlJc w:val="left"/>
+      <w:pPr>
+        <w:ind w:left="720" w:hanging="360"/>
+      </w:pPr>
+      <w:rPr>
+        <w:rFonts w:ascii="Symbol" w:hAnsi="Symbol" w:hint="default"/>
+      </w:rPr>
+    </w:lvl>
+    <w:lvl w:ilvl="1" w:tplc="04090003" w:tentative="1">
+      <w:start w:val="1"/>
+      <w:numFmt w:val="bullet"/>
+      <w:lvlText w:val="o"/>
+      <w:lvlJc w:val="left"/>
+      <w:pPr>
+        <w:ind w:left="1440" w:hanging="360"/>
+      </w:pPr>
+      <w:rPr>
+        <w:rFonts w:ascii="Courier New" w:hAnsi="Courier New" w:cs="Courier New" w:hint="default"/>
+      </w:rPr>
+    </w:lvl>
+    <w:lvl w:ilvl="2" w:tplc="04090005" w:tentative="1">
+      <w:start w:val="1"/>
+      <w:numFmt w:val="bullet"/>
+      <w:lvlText w:val=""/>
+      <w:lvlJc w:val="left"/>
+      <w:pPr>
+        <w:ind w:left="2160" w:hanging="360"/>
+      </w:pPr>
+      <w:rPr>
+        <w:rFonts w:ascii="Wingdings" w:hAnsi="Wingdings" w:hint="default"/>
+      </w:rPr>
+    </w:lvl>
+    <w:lvl w:ilvl="3" w:tplc="04090001" w:tentative="1">
+      <w:start w:val="1"/>
+      <w:numFmt w:val="bullet"/>
+      <w:lvlText w:val=""/>
+      <w:lvlJc w:val="left"/>
+      <w:pPr>
+        <w:ind w:left="2880" w:hanging="360"/>
+      </w:pPr>
+      <w:rPr>
+        <w:rFonts w:ascii="Symbol" w:hAnsi="Symbol" w:hint="default"/>
+      </w:rPr>
+    </w:lvl>
+    <w:lvl w:ilvl="4" w:tplc="04090003" w:tentative="1">
+      <w:start w:val="1"/>
+      <w:numFmt w:val="bullet"/>
+      <w:lvlText w:val="o"/>
+      <w:lvlJc w:val="left"/>
+      <w:pPr>
+        <w:ind w:left="3600" w:hanging="360"/>
+      </w:pPr>
+      <w:rPr>
+        <w:rFonts w:ascii="Courier New" w:hAnsi="Courier New" w:cs="Courier New" w:hint="default"/>
+      </w:rPr>
+    </w:lvl>
+    <w:lvl w:ilvl="5" w:tplc="04090005" w:tentative="1">
+      <w:start w:val="1"/>
+      <w:numFmt w:val="bullet"/>
+      <w:lvlText w:val=""/>
+      <w:lvlJc w:val="left"/>
+      <w:pPr>
+        <w:ind w:left="4320" w:hanging="360"/>
+      </w:pPr>
+      <w:rPr>
+        <w:rFonts w:ascii="Wingdings" w:hAnsi="Wingdings" w:hint="default"/>
+      </w:rPr>
+    </w:lvl>
+    <w:lvl w:ilvl="6" w:tplc="04090001" w:tentative="1">
+      <w:start w:val="1"/>
+      <w:numFmt w:val="bullet"/>
+      <w:lvlText w:val=""/>
+      <w:lvlJc w:val="left"/>
+      <w:pPr>
+        <w:ind w:left="5040" w:hanging="360"/>
+      </w:pPr>
+      <w:rPr>
+        <w:rFonts w:ascii="Symbol" w:hAnsi="Symbol" w:hint="default"/>
+      </w:rPr>
+    </w:lvl>
+    <w:lvl w:ilvl="7" w:tplc="04090003" w:tentative="1">
+      <w:start w:val="1"/>
+      <w:numFmt w:val="bullet"/>
+      <w:lvlText w:val="o"/>
+      <w:lvlJc w:val="left"/>
+      <w:pPr>
+        <w:ind w:left="5760" w:hanging="360"/>
+      </w:pPr>
+      <w:rPr>
+        <w:rFonts w:ascii="Courier New" w:hAnsi="Courier New" w:cs="Courier New" w:hint="default"/>
+      </w:rPr>
+    </w:lvl>
+    <w:lvl w:ilvl="8" w:tplc="04090005" w:tentative="1">
+      <w:start w:val="1"/>
+      <w:numFmt w:val="bullet"/>
+      <w:lvlText w:val=""/>
+      <w:lvlJc w:val="left"/>
+      <w:pPr>
+        <w:ind w:left="6480" w:hanging="360"/>
+      </w:pPr>
+      <w:rPr>
+        <w:rFonts w:ascii="Wingdings" w:hAnsi="Wingdings" w:hint="default"/>
+      </w:rPr>
+    </w:lvl>
+  </w:abstractNum>
+  <w:abstractNum w:abstractNumId="3">
+    <w:nsid w:val="493112F8"/>
+    <w:multiLevelType w:val="hybridMultilevel"/>
+    <w:tmpl w:val="DAA0A6F6"/>
+    <w:lvl w:ilvl="0" w:tplc="04090001">
+      <w:start w:val="1"/>
+      <w:numFmt w:val="bullet"/>
+      <w:lvlText w:val=""/>
+      <w:lvlJc w:val="left"/>
+      <w:pPr>
+        <w:ind w:left="720" w:hanging="360"/>
+      </w:pPr>
+      <w:rPr>
+        <w:rFonts w:ascii="Symbol" w:hAnsi="Symbol" w:hint="default"/>
+      </w:rPr>
+    </w:lvl>
+    <w:lvl w:ilvl="1" w:tplc="04090003" w:tentative="1">
+      <w:start w:val="1"/>
+      <w:numFmt w:val="bullet"/>
+      <w:lvlText w:val="o"/>
+      <w:lvlJc w:val="left"/>
+      <w:pPr>
+        <w:ind w:left="1440" w:hanging="360"/>
+      </w:pPr>
+      <w:rPr>
+        <w:rFonts w:ascii="Courier New" w:hAnsi="Courier New" w:cs="Courier New" w:hint="default"/>
+      </w:rPr>
+    </w:lvl>
+    <w:lvl w:ilvl="2" w:tplc="04090005" w:tentative="1">
+      <w:start w:val="1"/>
+      <w:numFmt w:val="bullet"/>
+      <w:lvlText w:val=""/>
+      <w:lvlJc w:val="left"/>
+      <w:pPr>
+        <w:ind w:left="2160" w:hanging="360"/>
+      </w:pPr>
+      <w:rPr>
+        <w:rFonts w:ascii="Wingdings" w:hAnsi="Wingdings" w:hint="default"/>
+      </w:rPr>
+    </w:lvl>
+    <w:lvl w:ilvl="3" w:tplc="04090001" w:tentative="1">
+      <w:start w:val="1"/>
+      <w:numFmt w:val="bullet"/>
+      <w:lvlText w:val=""/>
+      <w:lvlJc w:val="left"/>
+      <w:pPr>
+        <w:ind w:left="2880" w:hanging="360"/>
+      </w:pPr>
+      <w:rPr>
+        <w:rFonts w:ascii="Symbol" w:hAnsi="Symbol" w:hint="default"/>
+      </w:rPr>
+    </w:lvl>
+    <w:lvl w:ilvl="4" w:tplc="04090003" w:tentative="1">
+      <w:start w:val="1"/>
+      <w:numFmt w:val="bullet"/>
+      <w:lvlText w:val="o"/>
+      <w:lvlJc w:val="left"/>
+      <w:pPr>
+        <w:ind w:left="3600" w:hanging="360"/>
+      </w:pPr>
+      <w:rPr>
+        <w:rFonts w:ascii="Courier New" w:hAnsi="Courier New" w:cs="Courier New" w:hint="default"/>
+      </w:rPr>
+    </w:lvl>
+    <w:lvl w:ilvl="5" w:tplc="04090005" w:tentative="1">
+      <w:start w:val="1"/>
+      <w:numFmt w:val="bullet"/>
+      <w:lvlText w:val=""/>
+      <w:lvlJc w:val="left"/>
+      <w:pPr>
+        <w:ind w:left="4320" w:hanging="360"/>
+      </w:pPr>
+      <w:rPr>
+        <w:rFonts w:ascii="Wingdings" w:hAnsi="Wingdings" w:hint="default"/>
+      </w:rPr>
+    </w:lvl>
+    <w:lvl w:ilvl="6" w:tplc="04090001" w:tentative="1">
+      <w:start w:val="1"/>
+      <w:numFmt w:val="bullet"/>
+      <w:lvlText w:val=""/>
+      <w:lvlJc w:val="left"/>
+      <w:pPr>
+        <w:ind w:left="5040" w:hanging="360"/>
+      </w:pPr>
+      <w:rPr>
+        <w:rFonts w:ascii="Symbol" w:hAnsi="Symbol" w:hint="default"/>
+      </w:rPr>
+    </w:lvl>
+    <w:lvl w:ilvl="7" w:tplc="04090003" w:tentative="1">
+      <w:start w:val="1"/>
+      <w:numFmt w:val="bullet"/>
+      <w:lvlText w:val="o"/>
+      <w:lvlJc w:val="left"/>
+      <w:pPr>
+        <w:ind w:left="5760" w:hanging="360"/>
+      </w:pPr>
+      <w:rPr>
+        <w:rFonts w:ascii="Courier New" w:hAnsi="Courier New" w:cs="Courier New" w:hint="default"/>
+      </w:rPr>
+    </w:lvl>
+    <w:lvl w:ilvl="8" w:tplc="04090005" w:tentative="1">
+      <w:start w:val="1"/>
+      <w:numFmt w:val="bullet"/>
+      <w:lvlText w:val=""/>
+      <w:lvlJc w:val="left"/>
+      <w:pPr>
+        <w:ind w:left="6480" w:hanging="360"/>
+      </w:pPr>
+      <w:rPr>
+        <w:rFonts w:ascii="Wingdings" w:hAnsi="Wingdings" w:hint="default"/>
+      </w:rPr>
+    </w:lvl>
+  </w:abstractNum>
+  <w:abstractNum w:abstractNumId="4">
+    <w:nsid w:val="4CA6435C"/>
+    <w:multiLevelType w:val="hybridMultilevel"/>
+    <w:tmpl w:val="E1B0CFA6"/>
+    <w:lvl w:ilvl="0" w:tplc="04090001">
+      <w:start w:val="1"/>
+      <w:numFmt w:val="bullet"/>
+      <w:lvlText w:val=""/>
+      <w:lvlJc w:val="left"/>
+      <w:pPr>
+        <w:ind w:left="770" w:hanging="360"/>
+      </w:pPr>
+      <w:rPr>
+        <w:rFonts w:ascii="Symbol" w:hAnsi="Symbol" w:hint="default"/>
+      </w:rPr>
+    </w:lvl>
+    <w:lvl w:ilvl="1" w:tplc="04090003" w:tentative="1">
+      <w:start w:val="1"/>
+      <w:numFmt w:val="bullet"/>
+      <w:lvlText w:val="o"/>
+      <w:lvlJc w:val="left"/>
+      <w:pPr>
+        <w:ind w:left="1490" w:hanging="360"/>
+      </w:pPr>
+      <w:rPr>
+        <w:rFonts w:ascii="Courier New" w:hAnsi="Courier New" w:cs="Courier New" w:hint="default"/>
+      </w:rPr>
+    </w:lvl>
+    <w:lvl w:ilvl="2" w:tplc="04090005" w:tentative="1">
+      <w:start w:val="1"/>
+      <w:numFmt w:val="bullet"/>
+      <w:lvlText w:val=""/>
+      <w:lvlJc w:val="left"/>
+      <w:pPr>
+        <w:ind w:left="2210" w:hanging="360"/>
+      </w:pPr>
+      <w:rPr>
+        <w:rFonts w:ascii="Wingdings" w:hAnsi="Wingdings" w:hint="default"/>
+      </w:rPr>
+    </w:lvl>
+    <w:lvl w:ilvl="3" w:tplc="04090001" w:tentative="1">
+      <w:start w:val="1"/>
+      <w:numFmt w:val="bullet"/>
+      <w:lvlText w:val=""/>
+      <w:lvlJc w:val="left"/>
+      <w:pPr>
+        <w:ind w:left="2930" w:hanging="360"/>
+      </w:pPr>
+      <w:rPr>
+        <w:rFonts w:ascii="Symbol" w:hAnsi="Symbol" w:hint="default"/>
+      </w:rPr>
+    </w:lvl>
+    <w:lvl w:ilvl="4" w:tplc="04090003" w:tentative="1">
+      <w:start w:val="1"/>
+      <w:numFmt w:val="bullet"/>
+      <w:lvlText w:val="o"/>
+      <w:lvlJc w:val="left"/>
+      <w:pPr>
+        <w:ind w:left="3650" w:hanging="360"/>
+      </w:pPr>
+      <w:rPr>
+        <w:rFonts w:ascii="Courier New" w:hAnsi="Courier New" w:cs="Courier New" w:hint="default"/>
+      </w:rPr>
+    </w:lvl>
+    <w:lvl w:ilvl="5" w:tplc="04090005" w:tentative="1">
+      <w:start w:val="1"/>
+      <w:numFmt w:val="bullet"/>
+      <w:lvlText w:val=""/>
+      <w:lvlJc w:val="left"/>
+      <w:pPr>
+        <w:ind w:left="4370" w:hanging="360"/>
+      </w:pPr>
+      <w:rPr>
+        <w:rFonts w:ascii="Wingdings" w:hAnsi="Wingdings" w:hint="default"/>
+      </w:rPr>
+    </w:lvl>
+    <w:lvl w:ilvl="6" w:tplc="04090001" w:tentative="1">
+      <w:start w:val="1"/>
+      <w:numFmt w:val="bullet"/>
+      <w:lvlText w:val=""/>
+      <w:lvlJc w:val="left"/>
+      <w:pPr>
+        <w:ind w:left="5090" w:hanging="360"/>
+      </w:pPr>
+      <w:rPr>
+        <w:rFonts w:ascii="Symbol" w:hAnsi="Symbol" w:hint="default"/>
+      </w:rPr>
+    </w:lvl>
+    <w:lvl w:ilvl="7" w:tplc="04090003" w:tentative="1">
+      <w:start w:val="1"/>
+      <w:numFmt w:val="bullet"/>
+      <w:lvlText w:val="o"/>
+      <w:lvlJc w:val="left"/>
+      <w:pPr>
+        <w:ind w:left="5810" w:hanging="360"/>
+      </w:pPr>
+      <w:rPr>
+        <w:rFonts w:ascii="Courier New" w:hAnsi="Courier New" w:cs="Courier New" w:hint="default"/>
+      </w:rPr>
+    </w:lvl>
+    <w:lvl w:ilvl="8" w:tplc="04090005" w:tentative="1">
+      <w:start w:val="1"/>
+      <w:numFmt w:val="bullet"/>
+      <w:lvlText w:val=""/>
+      <w:lvlJc w:val="left"/>
+      <w:pPr>
+        <w:ind w:left="6530" w:hanging="360"/>
+      </w:pPr>
+      <w:rPr>
+        <w:rFonts w:ascii="Wingdings" w:hAnsi="Wingdings" w:hint="default"/>
+      </w:rPr>
+    </w:lvl>
+  </w:abstractNum>
+  <w:abstractNum w:abstractNumId="5">
     <w:nsid w:val="5A0E172E"/>
     <w:multiLevelType w:val="hybridMultilevel"/>
     <w:tmpl w:val="EE56F606"/>
@@ -332,7 +1679,22 @@
     </w:lvl>
   </w:abstractNum>
   <w:num w:numId="1">
+    <w:abstractNumId w:val="5"/>
+  </w:num>
+  <w:num w:numId="2">
+    <w:abstractNumId w:val="1"/>
+  </w:num>
+  <w:num w:numId="3">
+    <w:abstractNumId w:val="4"/>
+  </w:num>
+  <w:num w:numId="4">
     <w:abstractNumId w:val="0"/>
+  </w:num>
+  <w:num w:numId="5">
+    <w:abstractNumId w:val="2"/>
+  </w:num>
+  <w:num w:numId="6">
+    <w:abstractNumId w:val="3"/>
   </w:num>
 </w:numbering>
 </file>
@@ -857,6 +2219,18 @@
       <w:contextualSpacing/>
     </w:pPr>
   </w:style>
+  <w:style w:type="character" w:styleId="FollowedHyperlink">
+    <w:name w:val="FollowedHyperlink"/>
+    <w:basedOn w:val="DefaultParagraphFont"/>
+    <w:uiPriority w:val="99"/>
+    <w:semiHidden/>
+    <w:unhideWhenUsed/>
+    <w:rsid w:val="00687751"/>
+    <w:rPr>
+      <w:color w:val="800080" w:themeColor="followedHyperlink"/>
+      <w:u w:val="single"/>
+    </w:rPr>
+  </w:style>
 </w:styles>
 </file>
 

</xml_diff>